<commit_message>
1-4. nuxt를 vuetifiy와 연결하기
</commit_message>
<xml_diff>
--- a/vue_nodebird/vue_nodebird_정리.docx
+++ b/vue_nodebird/vue_nodebird_정리.docx
@@ -951,31 +951,214 @@
       </w:r>
     </w:p>
     <w:p>
+      <w:r>
+        <w:rPr>
+          <w:rFonts w:hint="eastAsia"/>
+        </w:rPr>
+        <w:t xml:space="preserve">추가적으로 </w:t>
+      </w:r>
+      <w:r>
+        <w:t xml:space="preserve">&lt;head&gt; </w:t>
+      </w:r>
+      <w:r>
+        <w:rPr>
+          <w:rFonts w:hint="eastAsia"/>
+        </w:rPr>
+        <w:t>태그 안에 들어가는 것들을 쉽게 관리할 수 있게</w:t>
+      </w:r>
+      <w:r>
+        <w:rPr>
+          <w:rFonts w:hint="eastAsia"/>
+        </w:rPr>
+        <w:t xml:space="preserve"> 도와준다.</w:t>
+      </w:r>
+    </w:p>
+    <w:p>
       <w:pPr>
-        <w:rPr>
-          <w:rFonts w:hint="eastAsia"/>
-        </w:rPr>
+        <w:pStyle w:val="1"/>
       </w:pPr>
       <w:r>
         <w:rPr>
           <w:rFonts w:hint="eastAsia"/>
         </w:rPr>
-        <w:t xml:space="preserve">추가적으로 </w:t>
-      </w:r>
-      <w:r>
-        <w:t xml:space="preserve">&lt;head&gt; </w:t>
-      </w:r>
-      <w:r>
-        <w:rPr>
-          <w:rFonts w:hint="eastAsia"/>
-        </w:rPr>
-        <w:t>태그 안에 들어가는 것들을 쉽게 관리할 수 있게</w:t>
-      </w:r>
-      <w:r>
-        <w:rPr>
-          <w:rFonts w:hint="eastAsia"/>
-        </w:rPr>
-        <w:t xml:space="preserve"> 도와준다.</w:t>
+        <w:lastRenderedPageBreak/>
+        <w:t>4장</w:t>
+      </w:r>
+    </w:p>
+    <w:p>
+      <w:pPr>
+        <w:pStyle w:val="2"/>
+      </w:pPr>
+      <w:r>
+        <w:rPr>
+          <w:rFonts w:hint="eastAsia"/>
+        </w:rPr>
+        <w:t>V</w:t>
+      </w:r>
+      <w:r>
+        <w:t>ue</w:t>
+      </w:r>
+      <w:r>
+        <w:rPr>
+          <w:rFonts w:hint="eastAsia"/>
+        </w:rPr>
+        <w:t>t</w:t>
+      </w:r>
+      <w:r>
+        <w:t xml:space="preserve">ify </w:t>
+      </w:r>
+      <w:r>
+        <w:t xml:space="preserve">– Vue </w:t>
+      </w:r>
+      <w:r>
+        <w:rPr>
+          <w:rFonts w:hint="eastAsia"/>
+        </w:rPr>
+        <w:t>진영에서 인기 많아서 씀</w:t>
+      </w:r>
+    </w:p>
+    <w:p>
+      <w:pPr>
+        <w:pStyle w:val="2"/>
+      </w:pPr>
+      <w:r>
+        <w:rPr>
+          <w:rFonts w:hint="eastAsia"/>
+        </w:rPr>
+        <w:t xml:space="preserve">설치 </w:t>
+      </w:r>
+      <w:r>
+        <w:rPr>
+          <w:rFonts w:hint="eastAsia"/>
+        </w:rPr>
+        <w:t>명령어</w:t>
+      </w:r>
+      <w:r>
+        <w:rPr>
+          <w:rFonts w:hint="eastAsia"/>
+        </w:rPr>
+        <w:t xml:space="preserve"> </w:t>
+      </w:r>
+      <w:r>
+        <w:t xml:space="preserve">: </w:t>
+      </w:r>
+      <w:r>
+        <w:t>npm i vuetify @nuxtjs/vuetify</w:t>
+      </w:r>
+    </w:p>
+    <w:p>
+      <w:r>
+        <w:rPr>
+          <w:rFonts w:hint="eastAsia"/>
+        </w:rPr>
+        <w:t xml:space="preserve"> </w:t>
+      </w:r>
+      <w:r>
+        <w:t xml:space="preserve">            </w:t>
+      </w:r>
+      <w:r>
+        <w:t>npm i @nuxtjs/axios axios</w:t>
+      </w:r>
+    </w:p>
+    <w:p>
+      <w:r>
+        <w:rPr>
+          <w:rFonts w:hint="eastAsia"/>
+        </w:rPr>
+        <w:t xml:space="preserve">외부 라이브러리 쓰려면 설치 후 </w:t>
+      </w:r>
+      <w:r>
+        <w:rPr>
+          <w:rFonts w:hint="eastAsia"/>
+        </w:rPr>
+        <w:t xml:space="preserve">아래처럼 </w:t>
+      </w:r>
+      <w:r>
+        <w:t xml:space="preserve">config </w:t>
+      </w:r>
+      <w:r>
+        <w:rPr>
+          <w:rFonts w:hint="eastAsia"/>
+        </w:rPr>
+        <w:t xml:space="preserve">파일에서 </w:t>
+      </w:r>
+      <w:r>
+        <w:t>buildModules</w:t>
+      </w:r>
+      <w:r>
+        <w:rPr>
+          <w:rFonts w:hint="eastAsia"/>
+        </w:rPr>
+        <w:t>에 등록해 주어야 한다.</w:t>
+      </w:r>
+    </w:p>
+    <w:p>
+      <w:pPr>
+        <w:rPr>
+          <w:rFonts w:hint="eastAsia"/>
+        </w:rPr>
+      </w:pPr>
+      <w:r>
+        <w:rPr>
+          <w:rFonts w:hint="eastAsia"/>
+        </w:rPr>
+        <w:t xml:space="preserve">(등록해주면 </w:t>
+      </w:r>
+      <w:r>
+        <w:t xml:space="preserve">Nuxt </w:t>
+      </w:r>
+      <w:r>
+        <w:rPr>
+          <w:rFonts w:hint="eastAsia"/>
+        </w:rPr>
+        <w:t>프레임워크가 알아서 의존성 연결해 줌)</w:t>
+      </w:r>
+    </w:p>
+    <w:p>
+      <w:pPr>
+        <w:rPr>
+          <w:rFonts w:hint="eastAsia"/>
+        </w:rPr>
+      </w:pPr>
+      <w:r>
+        <w:rPr>
+          <w:noProof/>
+        </w:rPr>
+        <w:drawing>
+          <wp:inline distT="0" distB="0" distL="0" distR="0" wp14:anchorId="784D7B7F" wp14:editId="4F87B4A4">
+            <wp:extent cx="5457825" cy="5076825"/>
+            <wp:effectExtent l="0" t="0" r="9525" b="9525"/>
+            <wp:docPr id="4" name="그림 4"/>
+            <wp:cNvGraphicFramePr>
+              <a:graphicFrameLocks xmlns:a="http://schemas.openxmlformats.org/drawingml/2006/main" noChangeAspect="1"/>
+            </wp:cNvGraphicFramePr>
+            <a:graphic xmlns:a="http://schemas.openxmlformats.org/drawingml/2006/main">
+              <a:graphicData uri="http://schemas.openxmlformats.org/drawingml/2006/picture">
+                <pic:pic xmlns:pic="http://schemas.openxmlformats.org/drawingml/2006/picture">
+                  <pic:nvPicPr>
+                    <pic:cNvPr id="1" name=""/>
+                    <pic:cNvPicPr/>
+                  </pic:nvPicPr>
+                  <pic:blipFill>
+                    <a:blip r:embed="rId14"/>
+                    <a:stretch>
+                      <a:fillRect/>
+                    </a:stretch>
+                  </pic:blipFill>
+                  <pic:spPr>
+                    <a:xfrm>
+                      <a:off x="0" y="0"/>
+                      <a:ext cx="5457825" cy="5076825"/>
+                    </a:xfrm>
+                    <a:prstGeom prst="rect">
+                      <a:avLst/>
+                    </a:prstGeom>
+                  </pic:spPr>
+                </pic:pic>
+              </a:graphicData>
+            </a:graphic>
+          </wp:inline>
+        </w:drawing>
       </w:r>
     </w:p>
     <w:sectPr>

</xml_diff>